<commit_message>
final review upload part 2
</commit_message>
<xml_diff>
--- a/_interview/final/final-review.docx
+++ b/_interview/final/final-review.docx
@@ -211,10 +211,708 @@
     </w:p>
     <w:p/>
     <w:p/>
-    <w:p/>
-    <w:p/>
-    <w:p>
-      <w:r>
+    <w:p>
+      <w:r>
+        <w:t xml:space="preserve">D) Given a </w:t>
+      </w:r>
+      <w:proofErr w:type="spellStart"/>
+      <w:r>
+        <w:t>trie</w:t>
+      </w:r>
+      <w:proofErr w:type="spellEnd"/>
+      <w:r>
+        <w:t>, and knowing that each word is denoted by an “</w:t>
+      </w:r>
+      <w:proofErr w:type="spellStart"/>
+      <w:proofErr w:type="gramStart"/>
+      <w:r>
+        <w:t>isLeaf</w:t>
+      </w:r>
+      <w:proofErr w:type="spellEnd"/>
+      <w:r>
+        <w:t>(</w:t>
+      </w:r>
+      <w:proofErr w:type="gramEnd"/>
+      <w:r>
+        <w:t xml:space="preserve">) == true,” count the total number words present in a </w:t>
+      </w:r>
+      <w:proofErr w:type="spellStart"/>
+      <w:r>
+        <w:t>trie</w:t>
+      </w:r>
+      <w:proofErr w:type="spellEnd"/>
+      <w:r>
+        <w:t xml:space="preserve"> denoted by an alphabet of size 26, the children of each node are represented by a simple array.</w:t>
+      </w:r>
+    </w:p>
+    <w:p>
+      <w:r>
+        <w:t xml:space="preserve">          </w:t>
+      </w:r>
+      <w:proofErr w:type="gramStart"/>
+      <w:r>
+        <w:t>final</w:t>
+      </w:r>
+      <w:proofErr w:type="gramEnd"/>
+      <w:r>
+        <w:t xml:space="preserve"> static </w:t>
+      </w:r>
+      <w:proofErr w:type="spellStart"/>
+      <w:r>
+        <w:rPr>
+          <w:rFonts w:ascii="Courier" w:hAnsi="Courier" w:cs="Courier"/>
+          <w:color w:val="000000"/>
+          <w:sz w:val="20"/>
+          <w:szCs w:val="20"/>
+        </w:rPr>
+        <w:t>alphabetLength</w:t>
+      </w:r>
+      <w:proofErr w:type="spellEnd"/>
+      <w:r>
+        <w:rPr>
+          <w:rFonts w:ascii="Courier" w:hAnsi="Courier" w:cs="Courier"/>
+          <w:color w:val="000000"/>
+          <w:sz w:val="20"/>
+          <w:szCs w:val="20"/>
+        </w:rPr>
+        <w:t xml:space="preserve"> = 26;</w:t>
+      </w:r>
+    </w:p>
+    <w:p>
+      <w:pPr>
+        <w:spacing w:after="0" w:line="240" w:lineRule="auto"/>
+        <w:rPr>
+          <w:rFonts w:ascii="Consolas" w:eastAsia="Times New Roman" w:hAnsi="Consolas" w:cs="Times New Roman"/>
+          <w:color w:val="000000"/>
+          <w:sz w:val="20"/>
+          <w:szCs w:val="20"/>
+        </w:rPr>
+      </w:pPr>
+      <w:r>
+        <w:rPr>
+          <w:rFonts w:ascii="Courier" w:hAnsi="Courier" w:cs="Courier"/>
+          <w:color w:val="000000"/>
+          <w:sz w:val="20"/>
+          <w:szCs w:val="20"/>
+        </w:rPr>
+        <w:t>    </w:t>
+      </w:r>
+      <w:proofErr w:type="gramStart"/>
+      <w:r>
+        <w:rPr>
+          <w:rFonts w:ascii="Courier" w:hAnsi="Courier" w:cs="Courier"/>
+          <w:color w:val="000000"/>
+          <w:sz w:val="20"/>
+          <w:szCs w:val="20"/>
+        </w:rPr>
+        <w:t>static</w:t>
+      </w:r>
+      <w:proofErr w:type="gramEnd"/>
+      <w:r>
+        <w:rPr>
+          <w:rFonts w:ascii="Consolas" w:eastAsia="Times New Roman" w:hAnsi="Consolas" w:cs="Times New Roman"/>
+          <w:color w:val="000000"/>
+          <w:sz w:val="20"/>
+          <w:szCs w:val="20"/>
+        </w:rPr>
+        <w:t xml:space="preserve"> </w:t>
+      </w:r>
+      <w:r>
+        <w:rPr>
+          <w:rFonts w:ascii="Courier" w:hAnsi="Courier" w:cs="Courier"/>
+          <w:color w:val="000000"/>
+          <w:sz w:val="20"/>
+          <w:szCs w:val="20"/>
+        </w:rPr>
+        <w:t>class</w:t>
+      </w:r>
+      <w:r>
+        <w:rPr>
+          <w:rFonts w:ascii="Consolas" w:eastAsia="Times New Roman" w:hAnsi="Consolas" w:cs="Times New Roman"/>
+          <w:color w:val="000000"/>
+          <w:sz w:val="20"/>
+          <w:szCs w:val="20"/>
+        </w:rPr>
+        <w:t xml:space="preserve"> </w:t>
+      </w:r>
+      <w:proofErr w:type="spellStart"/>
+      <w:r>
+        <w:rPr>
+          <w:rFonts w:ascii="Courier" w:hAnsi="Courier" w:cs="Courier"/>
+          <w:color w:val="000000"/>
+          <w:sz w:val="20"/>
+          <w:szCs w:val="20"/>
+        </w:rPr>
+        <w:t>TrieNode</w:t>
+      </w:r>
+      <w:proofErr w:type="spellEnd"/>
+    </w:p>
+    <w:p>
+      <w:pPr>
+        <w:spacing w:after="0" w:line="240" w:lineRule="auto"/>
+        <w:rPr>
+          <w:rFonts w:ascii="Consolas" w:eastAsia="Times New Roman" w:hAnsi="Consolas" w:cs="Times New Roman"/>
+          <w:color w:val="000000"/>
+          <w:sz w:val="20"/>
+          <w:szCs w:val="20"/>
+        </w:rPr>
+      </w:pPr>
+      <w:r>
+        <w:rPr>
+          <w:rFonts w:ascii="Courier" w:hAnsi="Courier" w:cs="Courier"/>
+          <w:color w:val="000000"/>
+          <w:sz w:val="20"/>
+          <w:szCs w:val="20"/>
+        </w:rPr>
+        <w:t>    {</w:t>
+      </w:r>
+    </w:p>
+    <w:p>
+      <w:pPr>
+        <w:spacing w:after="0" w:line="240" w:lineRule="auto"/>
+        <w:rPr>
+          <w:rFonts w:ascii="Consolas" w:eastAsia="Times New Roman" w:hAnsi="Consolas" w:cs="Times New Roman"/>
+          <w:color w:val="000000"/>
+          <w:sz w:val="20"/>
+          <w:szCs w:val="20"/>
+        </w:rPr>
+      </w:pPr>
+      <w:r>
+        <w:rPr>
+          <w:rFonts w:ascii="Courier" w:hAnsi="Courier" w:cs="Courier"/>
+          <w:color w:val="000000"/>
+          <w:sz w:val="20"/>
+          <w:szCs w:val="20"/>
+        </w:rPr>
+        <w:t>       </w:t>
+      </w:r>
+      <w:proofErr w:type="spellStart"/>
+      <w:proofErr w:type="gramStart"/>
+      <w:r>
+        <w:rPr>
+          <w:rFonts w:ascii="Courier" w:hAnsi="Courier" w:cs="Courier"/>
+          <w:color w:val="000000"/>
+          <w:sz w:val="20"/>
+          <w:szCs w:val="20"/>
+        </w:rPr>
+        <w:t>TrieNode</w:t>
+      </w:r>
+      <w:proofErr w:type="spellEnd"/>
+      <w:r>
+        <w:rPr>
+          <w:rFonts w:ascii="Courier" w:hAnsi="Courier" w:cs="Courier"/>
+          <w:color w:val="000000"/>
+          <w:sz w:val="20"/>
+          <w:szCs w:val="20"/>
+        </w:rPr>
+        <w:t>[</w:t>
+      </w:r>
+      <w:proofErr w:type="gramEnd"/>
+      <w:r>
+        <w:rPr>
+          <w:rFonts w:ascii="Courier" w:hAnsi="Courier" w:cs="Courier"/>
+          <w:color w:val="000000"/>
+          <w:sz w:val="20"/>
+          <w:szCs w:val="20"/>
+        </w:rPr>
+        <w:t>] children =  new</w:t>
+      </w:r>
+      <w:r>
+        <w:rPr>
+          <w:rFonts w:ascii="Consolas" w:eastAsia="Times New Roman" w:hAnsi="Consolas" w:cs="Times New Roman"/>
+          <w:color w:val="000000"/>
+          <w:sz w:val="20"/>
+          <w:szCs w:val="20"/>
+        </w:rPr>
+        <w:t xml:space="preserve"> </w:t>
+      </w:r>
+      <w:proofErr w:type="spellStart"/>
+      <w:r>
+        <w:rPr>
+          <w:rFonts w:ascii="Courier" w:hAnsi="Courier" w:cs="Courier"/>
+          <w:color w:val="000000"/>
+          <w:sz w:val="20"/>
+          <w:szCs w:val="20"/>
+        </w:rPr>
+        <w:t>TrieNode</w:t>
+      </w:r>
+      <w:proofErr w:type="spellEnd"/>
+      <w:r>
+        <w:rPr>
+          <w:rFonts w:ascii="Courier" w:hAnsi="Courier" w:cs="Courier"/>
+          <w:color w:val="000000"/>
+          <w:sz w:val="20"/>
+          <w:szCs w:val="20"/>
+        </w:rPr>
+        <w:t>[</w:t>
+      </w:r>
+      <w:proofErr w:type="spellStart"/>
+      <w:r>
+        <w:rPr>
+          <w:rFonts w:ascii="Courier" w:hAnsi="Courier" w:cs="Courier"/>
+          <w:color w:val="000000"/>
+          <w:sz w:val="20"/>
+          <w:szCs w:val="20"/>
+        </w:rPr>
+        <w:t>alphabetLength</w:t>
+      </w:r>
+      <w:proofErr w:type="spellEnd"/>
+      <w:r>
+        <w:rPr>
+          <w:rFonts w:ascii="Courier" w:hAnsi="Courier" w:cs="Courier"/>
+          <w:color w:val="000000"/>
+          <w:sz w:val="20"/>
+          <w:szCs w:val="20"/>
+        </w:rPr>
+        <w:t>];</w:t>
+      </w:r>
+    </w:p>
+    <w:p>
+      <w:pPr>
+        <w:spacing w:after="0" w:line="240" w:lineRule="auto"/>
+        <w:rPr>
+          <w:rFonts w:ascii="Consolas" w:eastAsia="Times New Roman" w:hAnsi="Consolas" w:cs="Times New Roman"/>
+          <w:color w:val="000000"/>
+          <w:sz w:val="20"/>
+          <w:szCs w:val="20"/>
+        </w:rPr>
+      </w:pPr>
+      <w:r>
+        <w:rPr>
+          <w:rFonts w:ascii="Courier" w:hAnsi="Courier" w:cs="Courier"/>
+          <w:color w:val="000000"/>
+          <w:sz w:val="20"/>
+          <w:szCs w:val="20"/>
+        </w:rPr>
+        <w:t>       </w:t>
+      </w:r>
+      <w:proofErr w:type="spellStart"/>
+      <w:proofErr w:type="gramStart"/>
+      <w:r>
+        <w:rPr>
+          <w:rFonts w:ascii="Courier" w:hAnsi="Courier" w:cs="Courier"/>
+          <w:color w:val="000000"/>
+          <w:sz w:val="20"/>
+          <w:szCs w:val="20"/>
+        </w:rPr>
+        <w:t>boolean</w:t>
+      </w:r>
+      <w:proofErr w:type="spellEnd"/>
+      <w:proofErr w:type="gramEnd"/>
+      <w:r>
+        <w:rPr>
+          <w:rFonts w:ascii="Consolas" w:eastAsia="Times New Roman" w:hAnsi="Consolas" w:cs="Times New Roman"/>
+          <w:color w:val="000000"/>
+          <w:sz w:val="20"/>
+          <w:szCs w:val="20"/>
+        </w:rPr>
+        <w:t xml:space="preserve"> </w:t>
+      </w:r>
+      <w:proofErr w:type="spellStart"/>
+      <w:r>
+        <w:rPr>
+          <w:rFonts w:ascii="Courier" w:hAnsi="Courier" w:cs="Courier"/>
+          <w:color w:val="000000"/>
+          <w:sz w:val="20"/>
+          <w:szCs w:val="20"/>
+        </w:rPr>
+        <w:t>isLeaf</w:t>
+      </w:r>
+      <w:proofErr w:type="spellEnd"/>
+      <w:r>
+        <w:rPr>
+          <w:rFonts w:ascii="Courier" w:hAnsi="Courier" w:cs="Courier"/>
+          <w:color w:val="000000"/>
+          <w:sz w:val="20"/>
+          <w:szCs w:val="20"/>
+        </w:rPr>
+        <w:t>;</w:t>
+      </w:r>
+    </w:p>
+    <w:p>
+      <w:pPr>
+        <w:spacing w:after="0" w:line="240" w:lineRule="auto"/>
+        <w:rPr>
+          <w:rFonts w:ascii="Consolas" w:eastAsia="Times New Roman" w:hAnsi="Consolas" w:cs="Times New Roman"/>
+          <w:color w:val="000000"/>
+          <w:sz w:val="20"/>
+          <w:szCs w:val="20"/>
+        </w:rPr>
+      </w:pPr>
+      <w:r>
+        <w:rPr>
+          <w:rFonts w:ascii="Courier" w:hAnsi="Courier" w:cs="Courier"/>
+          <w:color w:val="000000"/>
+          <w:sz w:val="20"/>
+          <w:szCs w:val="20"/>
+        </w:rPr>
+        <w:t>        </w:t>
+      </w:r>
+      <w:r>
+        <w:rPr>
+          <w:rFonts w:ascii="Consolas" w:eastAsia="Times New Roman" w:hAnsi="Consolas" w:cs="Times New Roman"/>
+          <w:color w:val="000000"/>
+          <w:sz w:val="20"/>
+          <w:szCs w:val="20"/>
+        </w:rPr>
+        <w:t> </w:t>
+      </w:r>
+    </w:p>
+    <w:p>
+      <w:pPr>
+        <w:spacing w:after="0" w:line="240" w:lineRule="auto"/>
+        <w:rPr>
+          <w:rFonts w:ascii="Consolas" w:eastAsia="Times New Roman" w:hAnsi="Consolas" w:cs="Times New Roman"/>
+          <w:color w:val="000000"/>
+          <w:sz w:val="20"/>
+          <w:szCs w:val="20"/>
+        </w:rPr>
+      </w:pPr>
+      <w:r>
+        <w:rPr>
+          <w:rFonts w:ascii="Courier" w:hAnsi="Courier" w:cs="Courier"/>
+          <w:color w:val="000000"/>
+          <w:sz w:val="20"/>
+          <w:szCs w:val="20"/>
+        </w:rPr>
+        <w:t>        </w:t>
+      </w:r>
+      <w:proofErr w:type="spellStart"/>
+      <w:proofErr w:type="gramStart"/>
+      <w:r>
+        <w:rPr>
+          <w:rFonts w:ascii="Courier" w:hAnsi="Courier" w:cs="Courier"/>
+          <w:color w:val="000000"/>
+          <w:sz w:val="20"/>
+          <w:szCs w:val="20"/>
+        </w:rPr>
+        <w:t>TrieNode</w:t>
+      </w:r>
+      <w:proofErr w:type="spellEnd"/>
+      <w:r>
+        <w:rPr>
+          <w:rFonts w:ascii="Courier" w:hAnsi="Courier" w:cs="Courier"/>
+          <w:color w:val="000000"/>
+          <w:sz w:val="20"/>
+          <w:szCs w:val="20"/>
+        </w:rPr>
+        <w:t>(</w:t>
+      </w:r>
+      <w:proofErr w:type="gramEnd"/>
+      <w:r>
+        <w:rPr>
+          <w:rFonts w:ascii="Courier" w:hAnsi="Courier" w:cs="Courier"/>
+          <w:color w:val="000000"/>
+          <w:sz w:val="20"/>
+          <w:szCs w:val="20"/>
+        </w:rPr>
+        <w:t>){</w:t>
+      </w:r>
+    </w:p>
+    <w:p>
+      <w:pPr>
+        <w:spacing w:after="0" w:line="240" w:lineRule="auto"/>
+        <w:rPr>
+          <w:rFonts w:ascii="Consolas" w:eastAsia="Times New Roman" w:hAnsi="Consolas" w:cs="Times New Roman"/>
+          <w:color w:val="000000"/>
+          <w:sz w:val="20"/>
+          <w:szCs w:val="20"/>
+        </w:rPr>
+      </w:pPr>
+      <w:r>
+        <w:rPr>
+          <w:rFonts w:ascii="Courier" w:hAnsi="Courier" w:cs="Courier"/>
+          <w:color w:val="000000"/>
+          <w:sz w:val="20"/>
+          <w:szCs w:val="20"/>
+        </w:rPr>
+        <w:t>            </w:t>
+      </w:r>
+      <w:proofErr w:type="spellStart"/>
+      <w:proofErr w:type="gramStart"/>
+      <w:r>
+        <w:rPr>
+          <w:rFonts w:ascii="Courier" w:hAnsi="Courier" w:cs="Courier"/>
+          <w:color w:val="000000"/>
+          <w:sz w:val="20"/>
+          <w:szCs w:val="20"/>
+        </w:rPr>
+        <w:t>isLeaf</w:t>
+      </w:r>
+      <w:proofErr w:type="spellEnd"/>
+      <w:proofErr w:type="gramEnd"/>
+      <w:r>
+        <w:rPr>
+          <w:rFonts w:ascii="Courier" w:hAnsi="Courier" w:cs="Courier"/>
+          <w:color w:val="000000"/>
+          <w:sz w:val="20"/>
+          <w:szCs w:val="20"/>
+        </w:rPr>
+        <w:t xml:space="preserve"> = false;</w:t>
+      </w:r>
+    </w:p>
+    <w:p>
+      <w:pPr>
+        <w:spacing w:after="0" w:line="240" w:lineRule="auto"/>
+        <w:rPr>
+          <w:rFonts w:ascii="Consolas" w:eastAsia="Times New Roman" w:hAnsi="Consolas" w:cs="Times New Roman"/>
+          <w:color w:val="000000"/>
+          <w:sz w:val="20"/>
+          <w:szCs w:val="20"/>
+        </w:rPr>
+      </w:pPr>
+      <w:r>
+        <w:rPr>
+          <w:rFonts w:ascii="Courier" w:hAnsi="Courier" w:cs="Courier"/>
+          <w:color w:val="000000"/>
+          <w:sz w:val="20"/>
+          <w:szCs w:val="20"/>
+        </w:rPr>
+        <w:t>            </w:t>
+      </w:r>
+      <w:proofErr w:type="gramStart"/>
+      <w:r>
+        <w:rPr>
+          <w:rFonts w:ascii="Courier" w:hAnsi="Courier" w:cs="Courier"/>
+          <w:color w:val="000000"/>
+          <w:sz w:val="20"/>
+          <w:szCs w:val="20"/>
+        </w:rPr>
+        <w:t>for</w:t>
+      </w:r>
+      <w:proofErr w:type="gramEnd"/>
+      <w:r>
+        <w:rPr>
+          <w:rFonts w:ascii="Consolas" w:eastAsia="Times New Roman" w:hAnsi="Consolas" w:cs="Times New Roman"/>
+          <w:color w:val="000000"/>
+          <w:sz w:val="20"/>
+          <w:szCs w:val="20"/>
+        </w:rPr>
+        <w:t xml:space="preserve"> </w:t>
+      </w:r>
+      <w:r>
+        <w:rPr>
+          <w:rFonts w:ascii="Courier" w:hAnsi="Courier" w:cs="Courier"/>
+          <w:color w:val="000000"/>
+          <w:sz w:val="20"/>
+          <w:szCs w:val="20"/>
+        </w:rPr>
+        <w:t>(</w:t>
+      </w:r>
+      <w:proofErr w:type="spellStart"/>
+      <w:r>
+        <w:rPr>
+          <w:rFonts w:ascii="Courier" w:hAnsi="Courier" w:cs="Courier"/>
+          <w:color w:val="000000"/>
+          <w:sz w:val="20"/>
+          <w:szCs w:val="20"/>
+        </w:rPr>
+        <w:t>int</w:t>
+      </w:r>
+      <w:proofErr w:type="spellEnd"/>
+      <w:r>
+        <w:rPr>
+          <w:rFonts w:ascii="Consolas" w:eastAsia="Times New Roman" w:hAnsi="Consolas" w:cs="Times New Roman"/>
+          <w:color w:val="000000"/>
+          <w:sz w:val="20"/>
+          <w:szCs w:val="20"/>
+        </w:rPr>
+        <w:t xml:space="preserve"> </w:t>
+      </w:r>
+      <w:proofErr w:type="spellStart"/>
+      <w:r>
+        <w:rPr>
+          <w:rFonts w:ascii="Courier" w:hAnsi="Courier" w:cs="Courier"/>
+          <w:color w:val="000000"/>
+          <w:sz w:val="20"/>
+          <w:szCs w:val="20"/>
+        </w:rPr>
+        <w:t>i</w:t>
+      </w:r>
+      <w:proofErr w:type="spellEnd"/>
+      <w:r>
+        <w:rPr>
+          <w:rFonts w:ascii="Courier" w:hAnsi="Courier" w:cs="Courier"/>
+          <w:color w:val="000000"/>
+          <w:sz w:val="20"/>
+          <w:szCs w:val="20"/>
+        </w:rPr>
+        <w:t xml:space="preserve"> = 0; </w:t>
+      </w:r>
+      <w:proofErr w:type="spellStart"/>
+      <w:r>
+        <w:rPr>
+          <w:rFonts w:ascii="Courier" w:hAnsi="Courier" w:cs="Courier"/>
+          <w:color w:val="000000"/>
+          <w:sz w:val="20"/>
+          <w:szCs w:val="20"/>
+        </w:rPr>
+        <w:t>i</w:t>
+      </w:r>
+      <w:proofErr w:type="spellEnd"/>
+      <w:r>
+        <w:rPr>
+          <w:rFonts w:ascii="Courier" w:hAnsi="Courier" w:cs="Courier"/>
+          <w:color w:val="000000"/>
+          <w:sz w:val="20"/>
+          <w:szCs w:val="20"/>
+        </w:rPr>
+        <w:t xml:space="preserve"> &lt; </w:t>
+      </w:r>
+      <w:proofErr w:type="spellStart"/>
+      <w:r>
+        <w:rPr>
+          <w:rFonts w:ascii="Courier" w:hAnsi="Courier" w:cs="Courier"/>
+          <w:color w:val="000000"/>
+          <w:sz w:val="20"/>
+          <w:szCs w:val="20"/>
+        </w:rPr>
+        <w:t>alphabetLength</w:t>
+      </w:r>
+      <w:proofErr w:type="spellEnd"/>
+      <w:r>
+        <w:rPr>
+          <w:rFonts w:ascii="Courier" w:hAnsi="Courier" w:cs="Courier"/>
+          <w:color w:val="000000"/>
+          <w:sz w:val="20"/>
+          <w:szCs w:val="20"/>
+        </w:rPr>
+        <w:t xml:space="preserve">; </w:t>
+      </w:r>
+      <w:proofErr w:type="spellStart"/>
+      <w:r>
+        <w:rPr>
+          <w:rFonts w:ascii="Courier" w:hAnsi="Courier" w:cs="Courier"/>
+          <w:color w:val="000000"/>
+          <w:sz w:val="20"/>
+          <w:szCs w:val="20"/>
+        </w:rPr>
+        <w:t>i</w:t>
+      </w:r>
+      <w:proofErr w:type="spellEnd"/>
+      <w:r>
+        <w:rPr>
+          <w:rFonts w:ascii="Courier" w:hAnsi="Courier" w:cs="Courier"/>
+          <w:color w:val="000000"/>
+          <w:sz w:val="20"/>
+          <w:szCs w:val="20"/>
+        </w:rPr>
+        <w:t>++)</w:t>
+      </w:r>
+    </w:p>
+    <w:p>
+      <w:pPr>
+        <w:spacing w:after="0" w:line="240" w:lineRule="auto"/>
+        <w:rPr>
+          <w:rFonts w:ascii="Consolas" w:eastAsia="Times New Roman" w:hAnsi="Consolas" w:cs="Times New Roman"/>
+          <w:color w:val="000000"/>
+          <w:sz w:val="20"/>
+          <w:szCs w:val="20"/>
+        </w:rPr>
+      </w:pPr>
+      <w:r>
+        <w:rPr>
+          <w:rFonts w:ascii="Courier" w:hAnsi="Courier" w:cs="Courier"/>
+          <w:color w:val="000000"/>
+          <w:sz w:val="20"/>
+          <w:szCs w:val="20"/>
+        </w:rPr>
+        <w:t>                 </w:t>
+      </w:r>
+      <w:proofErr w:type="gramStart"/>
+      <w:r>
+        <w:rPr>
+          <w:rFonts w:ascii="Courier" w:hAnsi="Courier" w:cs="Courier"/>
+          <w:color w:val="000000"/>
+          <w:sz w:val="20"/>
+          <w:szCs w:val="20"/>
+        </w:rPr>
+        <w:t>children</w:t>
+      </w:r>
+      <w:proofErr w:type="gramEnd"/>
+      <w:r>
+        <w:rPr>
+          <w:rFonts w:ascii="Courier" w:hAnsi="Courier" w:cs="Courier"/>
+          <w:color w:val="000000"/>
+          <w:sz w:val="20"/>
+          <w:szCs w:val="20"/>
+        </w:rPr>
+        <w:t>[</w:t>
+      </w:r>
+      <w:proofErr w:type="spellStart"/>
+      <w:r>
+        <w:rPr>
+          <w:rFonts w:ascii="Courier" w:hAnsi="Courier" w:cs="Courier"/>
+          <w:color w:val="000000"/>
+          <w:sz w:val="20"/>
+          <w:szCs w:val="20"/>
+        </w:rPr>
+        <w:t>i</w:t>
+      </w:r>
+      <w:proofErr w:type="spellEnd"/>
+      <w:r>
+        <w:rPr>
+          <w:rFonts w:ascii="Courier" w:hAnsi="Courier" w:cs="Courier"/>
+          <w:color w:val="000000"/>
+          <w:sz w:val="20"/>
+          <w:szCs w:val="20"/>
+        </w:rPr>
+        <w:t xml:space="preserve">] = null; </w:t>
+      </w:r>
+    </w:p>
+    <w:p>
+      <w:pPr>
+        <w:spacing w:after="0" w:line="240" w:lineRule="auto"/>
+        <w:rPr>
+          <w:rFonts w:ascii="Consolas" w:eastAsia="Times New Roman" w:hAnsi="Consolas" w:cs="Times New Roman"/>
+          <w:color w:val="000000"/>
+          <w:sz w:val="20"/>
+          <w:szCs w:val="20"/>
+        </w:rPr>
+      </w:pPr>
+      <w:r>
+        <w:rPr>
+          <w:rFonts w:ascii="Courier" w:hAnsi="Courier" w:cs="Courier"/>
+          <w:color w:val="000000"/>
+          <w:sz w:val="20"/>
+          <w:szCs w:val="20"/>
+        </w:rPr>
+        <w:t>        }</w:t>
+      </w:r>
+    </w:p>
+    <w:p>
+      <w:pPr>
+        <w:spacing w:after="0" w:line="240" w:lineRule="auto"/>
+        <w:rPr>
+          <w:rFonts w:ascii="Consolas" w:eastAsia="Times New Roman" w:hAnsi="Consolas" w:cs="Times New Roman"/>
+          <w:color w:val="000000"/>
+          <w:sz w:val="20"/>
+          <w:szCs w:val="20"/>
+        </w:rPr>
+      </w:pPr>
+      <w:r>
+        <w:rPr>
+          <w:rFonts w:ascii="Courier" w:hAnsi="Courier" w:cs="Courier"/>
+          <w:color w:val="000000"/>
+          <w:sz w:val="20"/>
+          <w:szCs w:val="20"/>
+        </w:rPr>
+        <w:t>    };</w:t>
+      </w:r>
+    </w:p>
+    <w:p/>
+    <w:p/>
+    <w:p/>
+    <w:p/>
+    <w:p/>
+    <w:p/>
+    <w:p/>
+    <w:p/>
+    <w:p/>
+    <w:p/>
+    <w:p>
+      <w:r>
+        <w:lastRenderedPageBreak/>
         <w:t>III. B-Tree</w:t>
       </w:r>
     </w:p>
@@ -230,17 +928,8 @@
     <w:p/>
     <w:p/>
     <w:p/>
-    <w:p/>
-    <w:p/>
-    <w:p/>
-    <w:p/>
-    <w:p/>
-    <w:p/>
-    <w:p/>
-    <w:p/>
-    <w:p>
-      <w:r>
-        <w:lastRenderedPageBreak/>
+    <w:p>
+      <w:r>
         <w:t>IV. Graph</w:t>
       </w:r>
     </w:p>
@@ -328,71 +1017,62 @@
     <w:p/>
     <w:p/>
     <w:p/>
-    <w:p/>
-    <w:p/>
-    <w:p/>
-    <w:p/>
-    <w:p/>
-    <w:p/>
-    <w:p/>
-    <w:p/>
-    <w:p>
-      <w:r>
-        <w:lastRenderedPageBreak/>
-        <w:t>V. Dijkstra - Proofs</w:t>
-      </w:r>
-    </w:p>
-    <w:p/>
-    <w:p>
-      <w:r>
-        <w:t>A) Does this algorithm work for negatives - why or why not?</w:t>
-      </w:r>
-    </w:p>
-    <w:p/>
-    <w:p/>
-    <w:p/>
-    <w:p/>
-    <w:p>
-      <w:r>
-        <w:t xml:space="preserve">B) Does the shortest path change when </w:t>
-      </w:r>
-      <w:proofErr w:type="gramStart"/>
-      <w:r>
-        <w:t>weights of all edges are multiplied by 10</w:t>
-      </w:r>
-      <w:proofErr w:type="gramEnd"/>
-      <w:r>
-        <w:t>?</w:t>
-      </w:r>
-    </w:p>
-    <w:p/>
-    <w:p/>
-    <w:p/>
-    <w:p/>
-    <w:p>
-      <w:r>
-        <w:t>C) Given a directed weighted graph and the shortest path from vertex ‘s’ to ‘t’ =&gt; D(</w:t>
-      </w:r>
-      <w:proofErr w:type="spellStart"/>
-      <w:r>
-        <w:t>s</w:t>
-      </w:r>
-      <w:proofErr w:type="gramStart"/>
-      <w:r>
-        <w:t>,y</w:t>
-      </w:r>
-      <w:proofErr w:type="spellEnd"/>
-      <w:proofErr w:type="gramEnd"/>
-      <w:r>
-        <w:t>),</w:t>
-      </w:r>
-    </w:p>
-    <w:p>
-      <w:r>
-        <w:t>If weight of every edge is increased by 10 units, does the shortest path remain same in the modified graph?</w:t>
-      </w:r>
+    <w:p>
       <w:bookmarkStart w:id="0" w:name="_GoBack"/>
       <w:bookmarkEnd w:id="0"/>
+      <w:r>
+        <w:t>V. Dijkstra - Proofs</w:t>
+      </w:r>
+    </w:p>
+    <w:p/>
+    <w:p>
+      <w:r>
+        <w:t>A) Does this algorithm work for negatives - why or why not?</w:t>
+      </w:r>
+    </w:p>
+    <w:p/>
+    <w:p/>
+    <w:p/>
+    <w:p/>
+    <w:p>
+      <w:r>
+        <w:t xml:space="preserve">B) Does the shortest path change when </w:t>
+      </w:r>
+      <w:proofErr w:type="gramStart"/>
+      <w:r>
+        <w:t>weights of all edges are multiplied by 10</w:t>
+      </w:r>
+      <w:proofErr w:type="gramEnd"/>
+      <w:r>
+        <w:t>?</w:t>
+      </w:r>
+    </w:p>
+    <w:p/>
+    <w:p/>
+    <w:p/>
+    <w:p/>
+    <w:p>
+      <w:r>
+        <w:t>C) Given a directed weighted graph and the shortest path from vertex ‘s’ to ‘t’ =&gt; D(</w:t>
+      </w:r>
+      <w:proofErr w:type="spellStart"/>
+      <w:r>
+        <w:t>s</w:t>
+      </w:r>
+      <w:proofErr w:type="gramStart"/>
+      <w:r>
+        <w:t>,y</w:t>
+      </w:r>
+      <w:proofErr w:type="spellEnd"/>
+      <w:proofErr w:type="gramEnd"/>
+      <w:r>
+        <w:t>),</w:t>
+      </w:r>
+    </w:p>
+    <w:p>
+      <w:r>
+        <w:t>If weight of every edge is increased by 10 units, does the shortest path remain same in the modified graph?</w:t>
+      </w:r>
     </w:p>
     <w:sectPr>
       <w:pgSz w:w="12240" w:h="15840"/>
@@ -665,6 +1345,19 @@
       <w:u w:val="single"/>
     </w:rPr>
   </w:style>
+  <w:style w:type="character" w:styleId="HTMLCode">
+    <w:name w:val="HTML Code"/>
+    <w:basedOn w:val="DefaultParagraphFont"/>
+    <w:uiPriority w:val="99"/>
+    <w:semiHidden/>
+    <w:unhideWhenUsed/>
+    <w:rsid w:val="00FC7CCE"/>
+    <w:rPr>
+      <w:rFonts w:ascii="Courier" w:eastAsiaTheme="minorHAnsi" w:hAnsi="Courier" w:cs="Courier"/>
+      <w:sz w:val="20"/>
+      <w:szCs w:val="20"/>
+    </w:rPr>
+  </w:style>
 </w:styles>
 </file>
 
@@ -929,6 +1622,19 @@
       <w:u w:val="single"/>
     </w:rPr>
   </w:style>
+  <w:style w:type="character" w:styleId="HTMLCode">
+    <w:name w:val="HTML Code"/>
+    <w:basedOn w:val="DefaultParagraphFont"/>
+    <w:uiPriority w:val="99"/>
+    <w:semiHidden/>
+    <w:unhideWhenUsed/>
+    <w:rsid w:val="00FC7CCE"/>
+    <w:rPr>
+      <w:rFonts w:ascii="Courier" w:eastAsiaTheme="minorHAnsi" w:hAnsi="Courier" w:cs="Courier"/>
+      <w:sz w:val="20"/>
+      <w:szCs w:val="20"/>
+    </w:rPr>
+  </w:style>
 </w:styles>
 </file>
 
@@ -1187,7 +1893,7 @@
   <a:extraClrSchemeLst/>
   <a:extLst>
     <a:ext uri="{05A4C25C-085E-4340-85A3-A5531E510DB2}">
-      <thm15:themeFamily xmlns:thm15="http://schemas.microsoft.com/office/thememl/2012/main" xmlns="" name="Office Theme" id="{62F939B6-93AF-4DB8-9C6B-D6C7DFDC589F}" vid="{4A3C46E8-61CC-4603-A589-7422A47A8E4A}"/>
+      <thm15:themeFamily xmlns="" xmlns:thm15="http://schemas.microsoft.com/office/thememl/2012/main" name="Office Theme" id="{62F939B6-93AF-4DB8-9C6B-D6C7DFDC589F}" vid="{4A3C46E8-61CC-4603-A589-7422A47A8E4A}"/>
     </a:ext>
   </a:extLst>
 </a:theme>

</xml_diff>